<commit_message>
Seq diagrams en raport beetje aangepast
</commit_message>
<xml_diff>
--- a/RMI/Asignment23/report/report.docx
+++ b/RMI/Asignment23/report/report.docx
@@ -31,8 +31,38 @@
         <w:rPr>
           <w:lang w:val="en-US"/>
         </w:rPr>
-        <w:t>Jorden Belies &amp; Wouter Vandenputte</w:t>
-      </w:r>
+        <w:t>Jorden Beli</w:t>
+      </w:r>
+      <w:bookmarkStart w:id="0" w:name="_GoBack"/>
+      <w:bookmarkEnd w:id="0"/>
+      <w:r>
+        <w:rPr>
+          <w:lang w:val="en-US"/>
+        </w:rPr>
+        <w:t xml:space="preserve">s &amp; </w:t>
+      </w:r>
+      <w:proofErr w:type="spellStart"/>
+      <w:r>
+        <w:rPr>
+          <w:lang w:val="en-US"/>
+        </w:rPr>
+        <w:t>Wouter</w:t>
+      </w:r>
+      <w:proofErr w:type="spellEnd"/>
+      <w:r>
+        <w:rPr>
+          <w:lang w:val="en-US"/>
+        </w:rPr>
+        <w:t xml:space="preserve"> </w:t>
+      </w:r>
+      <w:proofErr w:type="spellStart"/>
+      <w:r>
+        <w:rPr>
+          <w:lang w:val="en-US"/>
+        </w:rPr>
+        <w:t>Vandenputte</w:t>
+      </w:r>
+      <w:proofErr w:type="spellEnd"/>
       <w:r>
         <w:rPr>
           <w:lang w:val="en-US"/>
@@ -125,7 +155,21 @@
         <w:rPr>
           <w:rFonts w:asciiTheme="minorHAnsi" w:hAnsiTheme="minorHAnsi" w:cstheme="minorHAnsi"/>
         </w:rPr>
-        <w:t xml:space="preserve">For the above to work, some classes have been made serializable so they can travel between the talking points. The Quote (and thus Reservation), </w:t>
+        <w:t xml:space="preserve">For the above to work, some classes have been made </w:t>
+      </w:r>
+      <w:proofErr w:type="gramStart"/>
+      <w:r>
+        <w:rPr>
+          <w:rFonts w:asciiTheme="minorHAnsi" w:hAnsiTheme="minorHAnsi" w:cstheme="minorHAnsi"/>
+        </w:rPr>
+        <w:t>serializable</w:t>
+      </w:r>
+      <w:proofErr w:type="gramEnd"/>
+      <w:r>
+        <w:rPr>
+          <w:rFonts w:asciiTheme="minorHAnsi" w:hAnsiTheme="minorHAnsi" w:cstheme="minorHAnsi"/>
+        </w:rPr>
+        <w:t xml:space="preserve"> so they can travel between the talking points. The Quote (and thus Reservation), </w:t>
       </w:r>
       <w:proofErr w:type="spellStart"/>
       <w:r>
@@ -177,7 +221,21 @@
         <w:rPr>
           <w:rFonts w:asciiTheme="minorHAnsi" w:hAnsiTheme="minorHAnsi" w:cstheme="minorHAnsi"/>
         </w:rPr>
-        <w:t xml:space="preserve"> for a client to make reservations. Certain parameters need to have been marshalled in order for the server to unmarsh</w:t>
+        <w:t xml:space="preserve"> for a client to make reservations. Certain parameters need to have been marshalled </w:t>
+      </w:r>
+      <w:proofErr w:type="gramStart"/>
+      <w:r>
+        <w:rPr>
+          <w:rFonts w:asciiTheme="minorHAnsi" w:hAnsiTheme="minorHAnsi" w:cstheme="minorHAnsi"/>
+        </w:rPr>
+        <w:t>in order for</w:t>
+      </w:r>
+      <w:proofErr w:type="gramEnd"/>
+      <w:r>
+        <w:rPr>
+          <w:rFonts w:asciiTheme="minorHAnsi" w:hAnsiTheme="minorHAnsi" w:cstheme="minorHAnsi"/>
+        </w:rPr>
+        <w:t xml:space="preserve"> the server to unmarsh</w:t>
       </w:r>
       <w:r>
         <w:rPr>
@@ -293,7 +351,13 @@
         <w:rPr>
           <w:rFonts w:ascii="Consolas" w:hAnsi="Consolas" w:cstheme="minorHAnsi"/>
         </w:rPr>
-        <w:t>RemoteManagerSession</w:t>
+        <w:t>RemoteManagerSes</w:t>
+      </w:r>
+      <w:r>
+        <w:rPr>
+          <w:rFonts w:ascii="Consolas" w:hAnsi="Consolas" w:cstheme="minorHAnsi"/>
+        </w:rPr>
+        <w:t>sion</w:t>
       </w:r>
       <w:proofErr w:type="spellEnd"/>
       <w:r>
@@ -308,20 +372,6 @@
           <w:rFonts w:ascii="Consolas" w:hAnsi="Consolas" w:cstheme="minorHAnsi"/>
         </w:rPr>
         <w:t>ReservationSessionRemote</w:t>
-      </w:r>
-      <w:proofErr w:type="spellEnd"/>
-      <w:r>
-        <w:rPr>
-          <w:rFonts w:ascii="Consolas" w:hAnsi="Consolas" w:cstheme="minorHAnsi"/>
-        </w:rPr>
-        <w:t xml:space="preserve">, </w:t>
-      </w:r>
-      <w:proofErr w:type="spellStart"/>
-      <w:r>
-        <w:rPr>
-          <w:rFonts w:ascii="Consolas" w:hAnsi="Consolas" w:cstheme="minorHAnsi"/>
-        </w:rPr>
-        <w:t>CarRentalAgency</w:t>
       </w:r>
       <w:proofErr w:type="spellEnd"/>
     </w:p>
@@ -542,7 +592,35 @@
         <w:rPr>
           <w:rFonts w:asciiTheme="minorHAnsi" w:hAnsiTheme="minorHAnsi" w:cstheme="minorHAnsi"/>
         </w:rPr>
-        <w:t xml:space="preserve"> in order to send certain constraints in Java classes (after being deserialized) to the server for it to process them. Thus every class composed by the client and sent to the server is serializable.</w:t>
+        <w:t xml:space="preserve"> </w:t>
+      </w:r>
+      <w:proofErr w:type="gramStart"/>
+      <w:r>
+        <w:rPr>
+          <w:rFonts w:asciiTheme="minorHAnsi" w:hAnsiTheme="minorHAnsi" w:cstheme="minorHAnsi"/>
+        </w:rPr>
+        <w:t>in order to</w:t>
+      </w:r>
+      <w:proofErr w:type="gramEnd"/>
+      <w:r>
+        <w:rPr>
+          <w:rFonts w:asciiTheme="minorHAnsi" w:hAnsiTheme="minorHAnsi" w:cstheme="minorHAnsi"/>
+        </w:rPr>
+        <w:t xml:space="preserve"> send certain constraints in Java classes (after being deserialized) to the server for it to process them. </w:t>
+      </w:r>
+      <w:proofErr w:type="gramStart"/>
+      <w:r>
+        <w:rPr>
+          <w:rFonts w:asciiTheme="minorHAnsi" w:hAnsiTheme="minorHAnsi" w:cstheme="minorHAnsi"/>
+        </w:rPr>
+        <w:t>Thus</w:t>
+      </w:r>
+      <w:proofErr w:type="gramEnd"/>
+      <w:r>
+        <w:rPr>
+          <w:rFonts w:asciiTheme="minorHAnsi" w:hAnsiTheme="minorHAnsi" w:cstheme="minorHAnsi"/>
+        </w:rPr>
+        <w:t xml:space="preserve"> every class composed by the client and sent to the server is serializable.</w:t>
       </w:r>
     </w:p>
     <w:p>
@@ -618,7 +696,7 @@
         <w:rPr>
           <w:rFonts w:ascii="Consolas" w:hAnsi="Consolas" w:cstheme="minorHAnsi"/>
         </w:rPr>
-        <w:t>RentalAgency</w:t>
+        <w:t>SessionControl</w:t>
       </w:r>
       <w:proofErr w:type="spellEnd"/>
       <w:r>
@@ -642,7 +720,7 @@
       <w:proofErr w:type="spellStart"/>
       <w:r>
         <w:rPr>
-          <w:rFonts w:ascii="Consolas" w:hAnsi="Consolas" w:cstheme="minorHAnsi"/>
+          <w:rFonts w:asciiTheme="minorHAnsi" w:hAnsiTheme="minorHAnsi" w:cstheme="minorHAnsi"/>
         </w:rPr>
         <w:t>CarRentalAgency</w:t>
       </w:r>
@@ -651,7 +729,33 @@
         <w:rPr>
           <w:rFonts w:asciiTheme="minorHAnsi" w:hAnsiTheme="minorHAnsi" w:cstheme="minorHAnsi"/>
         </w:rPr>
-        <w:t xml:space="preserve"> starts, companies can register through it and the agency then serves as the naming server for the client as to look up companies by name.</w:t>
+        <w:t xml:space="preserve"> server</w:t>
+      </w:r>
+      <w:r>
+        <w:rPr>
+          <w:rFonts w:asciiTheme="minorHAnsi" w:hAnsiTheme="minorHAnsi" w:cstheme="minorHAnsi"/>
+        </w:rPr>
+        <w:t xml:space="preserve"> starts, companies can register through it and the </w:t>
+      </w:r>
+      <w:proofErr w:type="spellStart"/>
+      <w:r>
+        <w:rPr>
+          <w:rFonts w:asciiTheme="minorHAnsi" w:hAnsiTheme="minorHAnsi" w:cstheme="minorHAnsi"/>
+        </w:rPr>
+        <w:t>SessionControl</w:t>
+      </w:r>
+      <w:proofErr w:type="spellEnd"/>
+      <w:r>
+        <w:rPr>
+          <w:rFonts w:asciiTheme="minorHAnsi" w:hAnsiTheme="minorHAnsi" w:cstheme="minorHAnsi"/>
+        </w:rPr>
+        <w:t xml:space="preserve"> </w:t>
+      </w:r>
+      <w:r>
+        <w:rPr>
+          <w:rFonts w:asciiTheme="minorHAnsi" w:hAnsiTheme="minorHAnsi" w:cstheme="minorHAnsi"/>
+        </w:rPr>
+        <w:t>object is used for the management of sessions.</w:t>
       </w:r>
     </w:p>
     <w:p>
@@ -669,27 +773,47 @@
         <w:rPr>
           <w:rFonts w:asciiTheme="minorHAnsi" w:hAnsiTheme="minorHAnsi" w:cstheme="minorHAnsi"/>
         </w:rPr>
-        <w:t xml:space="preserve">Some classes are not registered. Obviously the simple domain classes and also the sessions. The latter is managed by the </w:t>
-      </w:r>
-      <w:proofErr w:type="spellStart"/>
-      <w:r>
-        <w:rPr>
-          <w:rFonts w:ascii="Consolas" w:hAnsi="Consolas" w:cstheme="minorHAnsi"/>
-        </w:rPr>
-        <w:t>RentalAgency</w:t>
-      </w:r>
-      <w:proofErr w:type="spellEnd"/>
-      <w:r>
-        <w:rPr>
-          <w:rFonts w:asciiTheme="minorHAnsi" w:hAnsiTheme="minorHAnsi" w:cstheme="minorHAnsi"/>
-        </w:rPr>
-        <w:t>.</w:t>
-      </w:r>
-    </w:p>
-    <w:p>
-      <w:pPr>
-        <w:rPr>
-          <w:rFonts w:eastAsia="AR PL SungtiL GB"/>
+        <w:t xml:space="preserve">Some classes are not registered. </w:t>
+      </w:r>
+      <w:proofErr w:type="gramStart"/>
+      <w:r>
+        <w:rPr>
+          <w:rFonts w:asciiTheme="minorHAnsi" w:hAnsiTheme="minorHAnsi" w:cstheme="minorHAnsi"/>
+        </w:rPr>
+        <w:t>Obviously</w:t>
+      </w:r>
+      <w:proofErr w:type="gramEnd"/>
+      <w:r>
+        <w:rPr>
+          <w:rFonts w:asciiTheme="minorHAnsi" w:hAnsiTheme="minorHAnsi" w:cstheme="minorHAnsi"/>
+        </w:rPr>
+        <w:t xml:space="preserve"> the simple domain classes and also the sessions. The latter is managed by the </w:t>
+      </w:r>
+      <w:proofErr w:type="spellStart"/>
+      <w:r>
+        <w:rPr>
+          <w:rFonts w:asciiTheme="minorHAnsi" w:hAnsiTheme="minorHAnsi" w:cstheme="minorHAnsi"/>
+        </w:rPr>
+        <w:t>S</w:t>
+      </w:r>
+      <w:r>
+        <w:rPr>
+          <w:rFonts w:asciiTheme="minorHAnsi" w:hAnsiTheme="minorHAnsi" w:cstheme="minorHAnsi"/>
+        </w:rPr>
+        <w:t>essionControl</w:t>
+      </w:r>
+      <w:proofErr w:type="spellEnd"/>
+      <w:r>
+        <w:rPr>
+          <w:rFonts w:asciiTheme="minorHAnsi" w:hAnsiTheme="minorHAnsi" w:cstheme="minorHAnsi"/>
+        </w:rPr>
+        <w:t xml:space="preserve"> class.</w:t>
+      </w:r>
+    </w:p>
+    <w:p>
+      <w:pPr>
+        <w:rPr>
+          <w:rFonts w:eastAsia="AR PL SungtiL GB" w:cstheme="minorHAnsi"/>
           <w:kern w:val="3"/>
           <w:sz w:val="24"/>
           <w:szCs w:val="24"/>
@@ -697,6 +821,13 @@
         </w:rPr>
       </w:pPr>
       <w:r>
+        <w:rPr>
+          <w:rFonts w:eastAsia="AR PL SungtiL GB" w:cstheme="minorHAnsi"/>
+          <w:kern w:val="3"/>
+          <w:sz w:val="24"/>
+          <w:szCs w:val="24"/>
+          <w:lang w:val="en-US" w:eastAsia="zh-CN" w:bidi="hi-IN"/>
+        </w:rPr>
         <w:br w:type="page"/>
       </w:r>
     </w:p>
@@ -744,15 +875,75 @@
           <w:rFonts w:asciiTheme="minorHAnsi" w:hAnsiTheme="minorHAnsi" w:cstheme="minorHAnsi"/>
           <w:bCs/>
         </w:rPr>
-        <w:t xml:space="preserve">m does not automatically manage session. However, the client is able to make a new </w:t>
-      </w:r>
-      <w:proofErr w:type="spellStart"/>
-      <w:r>
-        <w:rPr>
-          <w:rFonts w:asciiTheme="minorHAnsi" w:hAnsiTheme="minorHAnsi" w:cstheme="minorHAnsi"/>
-          <w:bCs/>
-        </w:rPr>
-        <w:t>ReservationSession</w:t>
+        <w:t xml:space="preserve">m </w:t>
+      </w:r>
+      <w:r>
+        <w:rPr>
+          <w:rFonts w:asciiTheme="minorHAnsi" w:hAnsiTheme="minorHAnsi" w:cstheme="minorHAnsi"/>
+          <w:bCs/>
+        </w:rPr>
+        <w:t xml:space="preserve">stores sessions in the </w:t>
+      </w:r>
+      <w:proofErr w:type="spellStart"/>
+      <w:r>
+        <w:rPr>
+          <w:rFonts w:asciiTheme="minorHAnsi" w:hAnsiTheme="minorHAnsi" w:cstheme="minorHAnsi"/>
+          <w:bCs/>
+        </w:rPr>
+        <w:t>SessionControl</w:t>
+      </w:r>
+      <w:proofErr w:type="spellEnd"/>
+      <w:r>
+        <w:rPr>
+          <w:rFonts w:asciiTheme="minorHAnsi" w:hAnsiTheme="minorHAnsi" w:cstheme="minorHAnsi"/>
+          <w:bCs/>
+        </w:rPr>
+        <w:t xml:space="preserve"> class</w:t>
+      </w:r>
+      <w:r>
+        <w:rPr>
+          <w:rFonts w:asciiTheme="minorHAnsi" w:hAnsiTheme="minorHAnsi" w:cstheme="minorHAnsi"/>
+          <w:bCs/>
+        </w:rPr>
+        <w:t xml:space="preserve">. </w:t>
+      </w:r>
+      <w:r>
+        <w:rPr>
+          <w:rFonts w:asciiTheme="minorHAnsi" w:hAnsiTheme="minorHAnsi" w:cstheme="minorHAnsi"/>
+          <w:bCs/>
+        </w:rPr>
+        <w:t xml:space="preserve">The client </w:t>
+      </w:r>
+      <w:proofErr w:type="gramStart"/>
+      <w:r>
+        <w:rPr>
+          <w:rFonts w:asciiTheme="minorHAnsi" w:hAnsiTheme="minorHAnsi" w:cstheme="minorHAnsi"/>
+          <w:bCs/>
+        </w:rPr>
+        <w:t>is able to</w:t>
+      </w:r>
+      <w:proofErr w:type="gramEnd"/>
+      <w:r>
+        <w:rPr>
+          <w:rFonts w:asciiTheme="minorHAnsi" w:hAnsiTheme="minorHAnsi" w:cstheme="minorHAnsi"/>
+          <w:bCs/>
+        </w:rPr>
+        <w:t xml:space="preserve"> start a new</w:t>
+      </w:r>
+      <w:r>
+        <w:rPr>
+          <w:rFonts w:asciiTheme="minorHAnsi" w:hAnsiTheme="minorHAnsi" w:cstheme="minorHAnsi"/>
+          <w:bCs/>
+        </w:rPr>
+        <w:t xml:space="preserve"> </w:t>
+      </w:r>
+      <w:proofErr w:type="spellStart"/>
+      <w:r>
+        <w:rPr>
+          <w:rFonts w:asciiTheme="minorHAnsi" w:hAnsiTheme="minorHAnsi" w:cstheme="minorHAnsi"/>
+          <w:bCs/>
+        </w:rPr>
+        <w:t>sesssion</w:t>
       </w:r>
       <w:proofErr w:type="spellEnd"/>
       <w:r>
@@ -770,20 +961,20 @@
         </w:rPr>
         <w:t>getNewReservationSession</w:t>
       </w:r>
-      <w:r>
-        <w:rPr>
-          <w:rFonts w:asciiTheme="minorHAnsi" w:hAnsiTheme="minorHAnsi" w:cstheme="minorHAnsi"/>
-          <w:bCs/>
-        </w:rPr>
-        <w:t>in</w:t>
-      </w:r>
-      <w:proofErr w:type="spellEnd"/>
-      <w:r>
-        <w:rPr>
-          <w:rFonts w:asciiTheme="minorHAnsi" w:hAnsiTheme="minorHAnsi" w:cstheme="minorHAnsi"/>
-          <w:bCs/>
-        </w:rPr>
-        <w:t xml:space="preserve"> the </w:t>
+      <w:proofErr w:type="spellEnd"/>
+      <w:r>
+        <w:rPr>
+          <w:rFonts w:ascii="Consolas" w:hAnsi="Consolas" w:cstheme="minorHAnsi"/>
+          <w:bCs/>
+        </w:rPr>
+        <w:t xml:space="preserve"> </w:t>
+      </w:r>
+      <w:r>
+        <w:rPr>
+          <w:rFonts w:asciiTheme="minorHAnsi" w:hAnsiTheme="minorHAnsi" w:cstheme="minorHAnsi"/>
+          <w:bCs/>
+        </w:rPr>
+        <w:t xml:space="preserve">in the </w:t>
       </w:r>
       <w:r>
         <w:rPr>
@@ -797,7 +988,85 @@
           <w:rFonts w:asciiTheme="minorHAnsi" w:hAnsiTheme="minorHAnsi" w:cstheme="minorHAnsi"/>
           <w:bCs/>
         </w:rPr>
-        <w:t xml:space="preserve"> class. Deletion is not implemented in this assignment.</w:t>
+        <w:t xml:space="preserve"> class</w:t>
+      </w:r>
+      <w:r>
+        <w:rPr>
+          <w:rFonts w:asciiTheme="minorHAnsi" w:hAnsiTheme="minorHAnsi" w:cstheme="minorHAnsi"/>
+          <w:bCs/>
+        </w:rPr>
+        <w:t xml:space="preserve"> </w:t>
+      </w:r>
+      <w:proofErr w:type="spellStart"/>
+      <w:r>
+        <w:rPr>
+          <w:rFonts w:asciiTheme="minorHAnsi" w:hAnsiTheme="minorHAnsi" w:cstheme="minorHAnsi"/>
+          <w:bCs/>
+        </w:rPr>
+        <w:t>wich</w:t>
+      </w:r>
+      <w:proofErr w:type="spellEnd"/>
+      <w:r>
+        <w:rPr>
+          <w:rFonts w:asciiTheme="minorHAnsi" w:hAnsiTheme="minorHAnsi" w:cstheme="minorHAnsi"/>
+          <w:bCs/>
+        </w:rPr>
+        <w:t xml:space="preserve"> calls the </w:t>
+      </w:r>
+      <w:proofErr w:type="spellStart"/>
+      <w:r>
+        <w:rPr>
+          <w:rFonts w:asciiTheme="minorHAnsi" w:hAnsiTheme="minorHAnsi" w:cstheme="minorHAnsi"/>
+          <w:b/>
+          <w:bCs/>
+        </w:rPr>
+        <w:t>createNewReservationSession</w:t>
+      </w:r>
+      <w:proofErr w:type="spellEnd"/>
+      <w:r>
+        <w:rPr>
+          <w:rFonts w:asciiTheme="minorHAnsi" w:hAnsiTheme="minorHAnsi" w:cstheme="minorHAnsi"/>
+          <w:bCs/>
+        </w:rPr>
+        <w:t xml:space="preserve"> method in the </w:t>
+      </w:r>
+      <w:proofErr w:type="spellStart"/>
+      <w:r>
+        <w:rPr>
+          <w:rFonts w:asciiTheme="minorHAnsi" w:hAnsiTheme="minorHAnsi" w:cstheme="minorHAnsi"/>
+          <w:b/>
+          <w:bCs/>
+        </w:rPr>
+        <w:t>SessionControl</w:t>
+      </w:r>
+      <w:proofErr w:type="spellEnd"/>
+      <w:r>
+        <w:rPr>
+          <w:rFonts w:asciiTheme="minorHAnsi" w:hAnsiTheme="minorHAnsi" w:cstheme="minorHAnsi"/>
+          <w:bCs/>
+        </w:rPr>
+        <w:t xml:space="preserve"> class</w:t>
+      </w:r>
+      <w:r>
+        <w:rPr>
+          <w:rFonts w:asciiTheme="minorHAnsi" w:hAnsiTheme="minorHAnsi" w:cstheme="minorHAnsi"/>
+          <w:bCs/>
+        </w:rPr>
+        <w:t>.</w:t>
+      </w:r>
+      <w:r>
+        <w:rPr>
+          <w:rFonts w:asciiTheme="minorHAnsi" w:hAnsiTheme="minorHAnsi" w:cstheme="minorHAnsi"/>
+          <w:bCs/>
+        </w:rPr>
+        <w:t xml:space="preserve"> Here, the session will be stored in a List.</w:t>
+      </w:r>
+      <w:r>
+        <w:rPr>
+          <w:rFonts w:asciiTheme="minorHAnsi" w:hAnsiTheme="minorHAnsi" w:cstheme="minorHAnsi"/>
+          <w:bCs/>
+        </w:rPr>
+        <w:t xml:space="preserve"> Deletion is not implemented in this assignment.</w:t>
       </w:r>
     </w:p>
     <w:p>
@@ -926,12 +1195,21 @@
           <w:bCs/>
         </w:rPr>
       </w:pPr>
-      <w:r>
-        <w:rPr>
-          <w:rFonts w:asciiTheme="minorHAnsi" w:hAnsiTheme="minorHAnsi" w:cstheme="minorHAnsi"/>
-          <w:bCs/>
-        </w:rPr>
-        <w:t>Of course this creates the bottleneck issue. However, the frequency of the use of this method is rather negligible.</w:t>
+      <w:proofErr w:type="gramStart"/>
+      <w:r>
+        <w:rPr>
+          <w:rFonts w:asciiTheme="minorHAnsi" w:hAnsiTheme="minorHAnsi" w:cstheme="minorHAnsi"/>
+          <w:bCs/>
+        </w:rPr>
+        <w:t>Of course</w:t>
+      </w:r>
+      <w:proofErr w:type="gramEnd"/>
+      <w:r>
+        <w:rPr>
+          <w:rFonts w:asciiTheme="minorHAnsi" w:hAnsiTheme="minorHAnsi" w:cstheme="minorHAnsi"/>
+          <w:bCs/>
+        </w:rPr>
+        <w:t xml:space="preserve"> this creates the bottleneck issue. However, the frequency of the use of this method is rather negligible.</w:t>
       </w:r>
     </w:p>
     <w:p>
@@ -973,9 +1251,9 @@
         </w:rPr>
         <w:drawing>
           <wp:inline distT="0" distB="0" distL="0" distR="0">
-            <wp:extent cx="5760720" cy="3847465"/>
-            <wp:effectExtent l="0" t="0" r="0" b="635"/>
-            <wp:docPr id="1" name="Afbeelding 1"/>
+            <wp:extent cx="5760720" cy="4298315"/>
+            <wp:effectExtent l="0" t="0" r="0" b="6985"/>
+            <wp:docPr id="6" name="Afbeelding 6"/>
             <wp:cNvGraphicFramePr>
               <a:graphicFrameLocks xmlns:a="http://schemas.openxmlformats.org/drawingml/2006/main" noChangeAspect="1"/>
             </wp:cNvGraphicFramePr>
@@ -983,10 +1261,8 @@
               <a:graphicData uri="http://schemas.openxmlformats.org/drawingml/2006/picture">
                 <pic:pic xmlns:pic="http://schemas.openxmlformats.org/drawingml/2006/picture">
                   <pic:nvPicPr>
-                    <pic:cNvPr id="0" name="Picture 1"/>
-                    <pic:cNvPicPr>
-                      <a:picLocks noChangeAspect="1" noChangeArrowheads="1"/>
-                    </pic:cNvPicPr>
+                    <pic:cNvPr id="6" name="Classdiagram.jpg"/>
+                    <pic:cNvPicPr/>
                   </pic:nvPicPr>
                   <pic:blipFill>
                     <a:blip r:embed="rId5">
@@ -996,23 +1272,18 @@
                         </a:ext>
                       </a:extLst>
                     </a:blip>
-                    <a:srcRect/>
                     <a:stretch>
                       <a:fillRect/>
                     </a:stretch>
                   </pic:blipFill>
-                  <pic:spPr bwMode="auto">
+                  <pic:spPr>
                     <a:xfrm>
                       <a:off x="0" y="0"/>
-                      <a:ext cx="5760720" cy="3847465"/>
+                      <a:ext cx="5760720" cy="4298315"/>
                     </a:xfrm>
                     <a:prstGeom prst="rect">
                       <a:avLst/>
                     </a:prstGeom>
-                    <a:noFill/>
-                    <a:ln>
-                      <a:noFill/>
-                    </a:ln>
                   </pic:spPr>
                 </pic:pic>
               </a:graphicData>
@@ -1046,9 +1317,9 @@
         </w:rPr>
         <w:drawing>
           <wp:inline distT="0" distB="0" distL="0" distR="0">
-            <wp:extent cx="5760720" cy="1452245"/>
-            <wp:effectExtent l="0" t="0" r="0" b="0"/>
-            <wp:docPr id="3" name="Afbeelding 3"/>
+            <wp:extent cx="5760720" cy="1615440"/>
+            <wp:effectExtent l="0" t="0" r="0" b="3810"/>
+            <wp:docPr id="5" name="Afbeelding 5"/>
             <wp:cNvGraphicFramePr>
               <a:graphicFrameLocks xmlns:a="http://schemas.openxmlformats.org/drawingml/2006/main" noChangeAspect="1"/>
             </wp:cNvGraphicFramePr>
@@ -1056,10 +1327,8 @@
               <a:graphicData uri="http://schemas.openxmlformats.org/drawingml/2006/picture">
                 <pic:pic xmlns:pic="http://schemas.openxmlformats.org/drawingml/2006/picture">
                   <pic:nvPicPr>
-                    <pic:cNvPr id="0" name="Picture 5"/>
-                    <pic:cNvPicPr>
-                      <a:picLocks noChangeAspect="1" noChangeArrowheads="1"/>
-                    </pic:cNvPicPr>
+                    <pic:cNvPr id="5" name="deploymentdiagram.jpg"/>
+                    <pic:cNvPicPr/>
                   </pic:nvPicPr>
                   <pic:blipFill>
                     <a:blip r:embed="rId6">
@@ -1069,23 +1338,18 @@
                         </a:ext>
                       </a:extLst>
                     </a:blip>
-                    <a:srcRect/>
                     <a:stretch>
                       <a:fillRect/>
                     </a:stretch>
                   </pic:blipFill>
-                  <pic:spPr bwMode="auto">
+                  <pic:spPr>
                     <a:xfrm>
                       <a:off x="0" y="0"/>
-                      <a:ext cx="5760720" cy="1452245"/>
+                      <a:ext cx="5760720" cy="1615440"/>
                     </a:xfrm>
                     <a:prstGeom prst="rect">
                       <a:avLst/>
                     </a:prstGeom>
-                    <a:noFill/>
-                    <a:ln>
-                      <a:noFill/>
-                    </a:ln>
                   </pic:spPr>
                 </pic:pic>
               </a:graphicData>
@@ -1093,9 +1357,161 @@
           </wp:inline>
         </w:drawing>
       </w:r>
-      <w:bookmarkStart w:id="0" w:name="_GoBack"/>
-      <w:bookmarkEnd w:id="0"/>
-    </w:p>
+    </w:p>
+    <w:p/>
+    <w:p/>
+    <w:p/>
+    <w:p/>
+    <w:p/>
+    <w:p>
+      <w:pPr>
+        <w:pStyle w:val="Lijstalinea"/>
+        <w:numPr>
+          <w:ilvl w:val="0"/>
+          <w:numId w:val="2"/>
+        </w:numPr>
+      </w:pPr>
+      <w:proofErr w:type="spellStart"/>
+      <w:r>
+        <w:t>Sequence</w:t>
+      </w:r>
+      <w:proofErr w:type="spellEnd"/>
+      <w:r>
+        <w:t xml:space="preserve"> </w:t>
+      </w:r>
+      <w:proofErr w:type="spellStart"/>
+      <w:r>
+        <w:t>diagrams</w:t>
+      </w:r>
+      <w:proofErr w:type="spellEnd"/>
+    </w:p>
+    <w:p>
+      <w:pPr>
+        <w:pStyle w:val="Lijstalinea"/>
+      </w:pPr>
+    </w:p>
+    <w:p>
+      <w:pPr>
+        <w:pStyle w:val="Lijstalinea"/>
+      </w:pPr>
+      <w:r>
+        <w:rPr>
+          <w:rFonts w:eastAsia="AR PL SungtiL GB"/>
+          <w:noProof/>
+          <w:kern w:val="3"/>
+          <w:sz w:val="24"/>
+          <w:szCs w:val="24"/>
+          <w:lang w:val="en-US" w:eastAsia="zh-CN" w:bidi="hi-IN"/>
+        </w:rPr>
+        <w:drawing>
+          <wp:inline distT="0" distB="0" distL="0" distR="0" wp14:anchorId="52669BAE" wp14:editId="456F42A5">
+            <wp:extent cx="5760720" cy="2698750"/>
+            <wp:effectExtent l="0" t="0" r="0" b="6350"/>
+            <wp:docPr id="2" name="Afbeelding 2"/>
+            <wp:cNvGraphicFramePr>
+              <a:graphicFrameLocks xmlns:a="http://schemas.openxmlformats.org/drawingml/2006/main" noChangeAspect="1"/>
+            </wp:cNvGraphicFramePr>
+            <a:graphic xmlns:a="http://schemas.openxmlformats.org/drawingml/2006/main">
+              <a:graphicData uri="http://schemas.openxmlformats.org/drawingml/2006/picture">
+                <pic:pic xmlns:pic="http://schemas.openxmlformats.org/drawingml/2006/picture">
+                  <pic:nvPicPr>
+                    <pic:cNvPr id="2" name="newSession.jpg"/>
+                    <pic:cNvPicPr/>
+                  </pic:nvPicPr>
+                  <pic:blipFill>
+                    <a:blip r:embed="rId7">
+                      <a:extLst>
+                        <a:ext uri="{28A0092B-C50C-407E-A947-70E740481C1C}">
+                          <a14:useLocalDpi xmlns:a14="http://schemas.microsoft.com/office/drawing/2010/main" val="0"/>
+                        </a:ext>
+                      </a:extLst>
+                    </a:blip>
+                    <a:stretch>
+                      <a:fillRect/>
+                    </a:stretch>
+                  </pic:blipFill>
+                  <pic:spPr>
+                    <a:xfrm>
+                      <a:off x="0" y="0"/>
+                      <a:ext cx="5760720" cy="2698750"/>
+                    </a:xfrm>
+                    <a:prstGeom prst="rect">
+                      <a:avLst/>
+                    </a:prstGeom>
+                  </pic:spPr>
+                </pic:pic>
+              </a:graphicData>
+            </a:graphic>
+          </wp:inline>
+        </w:drawing>
+      </w:r>
+    </w:p>
+    <w:p/>
+    <w:p/>
+    <w:p/>
+    <w:p/>
+    <w:p/>
+    <w:p/>
+    <w:p/>
+    <w:p/>
+    <w:p/>
+    <w:p/>
+    <w:p/>
+    <w:p>
+      <w:r>
+        <w:rPr>
+          <w:noProof/>
+        </w:rPr>
+        <w:drawing>
+          <wp:inline distT="0" distB="0" distL="0" distR="0">
+            <wp:extent cx="5760720" cy="4337685"/>
+            <wp:effectExtent l="0" t="0" r="0" b="5715"/>
+            <wp:docPr id="4" name="Afbeelding 4"/>
+            <wp:cNvGraphicFramePr>
+              <a:graphicFrameLocks xmlns:a="http://schemas.openxmlformats.org/drawingml/2006/main" noChangeAspect="1"/>
+            </wp:cNvGraphicFramePr>
+            <a:graphic xmlns:a="http://schemas.openxmlformats.org/drawingml/2006/main">
+              <a:graphicData uri="http://schemas.openxmlformats.org/drawingml/2006/picture">
+                <pic:pic xmlns:pic="http://schemas.openxmlformats.org/drawingml/2006/picture">
+                  <pic:nvPicPr>
+                    <pic:cNvPr id="4" name="newReservation.jpg"/>
+                    <pic:cNvPicPr/>
+                  </pic:nvPicPr>
+                  <pic:blipFill>
+                    <a:blip r:embed="rId8">
+                      <a:extLst>
+                        <a:ext uri="{28A0092B-C50C-407E-A947-70E740481C1C}">
+                          <a14:useLocalDpi xmlns:a14="http://schemas.microsoft.com/office/drawing/2010/main" val="0"/>
+                        </a:ext>
+                      </a:extLst>
+                    </a:blip>
+                    <a:stretch>
+                      <a:fillRect/>
+                    </a:stretch>
+                  </pic:blipFill>
+                  <pic:spPr>
+                    <a:xfrm>
+                      <a:off x="0" y="0"/>
+                      <a:ext cx="5760720" cy="4337685"/>
+                    </a:xfrm>
+                    <a:prstGeom prst="rect">
+                      <a:avLst/>
+                    </a:prstGeom>
+                  </pic:spPr>
+                </pic:pic>
+              </a:graphicData>
+            </a:graphic>
+          </wp:inline>
+        </w:drawing>
+      </w:r>
+    </w:p>
+    <w:p/>
+    <w:p/>
+    <w:p/>
+    <w:p/>
+    <w:p/>
+    <w:p/>
+    <w:p/>
     <w:sectPr>
       <w:pgSz w:w="11906" w:h="16838"/>
       <w:pgMar w:top="1417" w:right="1417" w:bottom="1417" w:left="1417" w:header="708" w:footer="708" w:gutter="0"/>
@@ -1109,6 +1525,119 @@
 <file path=word/numbering.xml><?xml version="1.0" encoding="utf-8"?>
 <w:numbering xmlns:wpc="http://schemas.microsoft.com/office/word/2010/wordprocessingCanvas" xmlns:cx="http://schemas.microsoft.com/office/drawing/2014/chartex" xmlns:cx1="http://schemas.microsoft.com/office/drawing/2015/9/8/chartex" xmlns:cx2="http://schemas.microsoft.com/office/drawing/2015/10/21/chartex" xmlns:cx3="http://schemas.microsoft.com/office/drawing/2016/5/9/chartex" xmlns:cx4="http://schemas.microsoft.com/office/drawing/2016/5/10/chartex" xmlns:cx5="http://schemas.microsoft.com/office/drawing/2016/5/11/chartex" xmlns:cx6="http://schemas.microsoft.com/office/drawing/2016/5/12/chartex" xmlns:cx7="http://schemas.microsoft.com/office/drawing/2016/5/13/chartex" xmlns:cx8="http://schemas.microsoft.com/office/drawing/2016/5/14/chartex" xmlns:mc="http://schemas.openxmlformats.org/markup-compatibility/2006" xmlns:aink="http://schemas.microsoft.com/office/drawing/2016/ink" xmlns:am3d="http://schemas.microsoft.com/office/drawing/2017/model3d" xmlns:o="urn:schemas-microsoft-com:office:office" xmlns:r="http://schemas.openxmlformats.org/officeDocument/2006/relationships" xmlns:m="http://schemas.openxmlformats.org/officeDocument/2006/math" xmlns:v="urn:schemas-microsoft-com:vml" xmlns:wp14="http://schemas.microsoft.com/office/word/2010/wordprocessingDrawing" xmlns:wp="http://schemas.openxmlformats.org/drawingml/2006/wordprocessingDrawing" xmlns:w10="urn:schemas-microsoft-com:office:word" xmlns:w="http://schemas.openxmlformats.org/wordprocessingml/2006/main" xmlns:w14="http://schemas.microsoft.com/office/word/2010/wordml" xmlns:w15="http://schemas.microsoft.com/office/word/2012/wordml" xmlns:w16cid="http://schemas.microsoft.com/office/word/2016/wordml/cid" xmlns:w16se="http://schemas.microsoft.com/office/word/2015/wordml/symex" xmlns:wpg="http://schemas.microsoft.com/office/word/2010/wordprocessingGroup" xmlns:wpi="http://schemas.microsoft.com/office/word/2010/wordprocessingInk" xmlns:wne="http://schemas.microsoft.com/office/word/2006/wordml" xmlns:wps="http://schemas.microsoft.com/office/word/2010/wordprocessingShape" mc:Ignorable="w14 w15 w16se w16cid wp14">
   <w:abstractNum w:abstractNumId="0" w15:restartNumberingAfterBreak="0">
+    <w:nsid w:val="585B7066"/>
+    <w:multiLevelType w:val="hybridMultilevel"/>
+    <w:tmpl w:val="AA6A316E"/>
+    <w:lvl w:ilvl="0" w:tplc="04130001">
+      <w:start w:val="1"/>
+      <w:numFmt w:val="bullet"/>
+      <w:lvlText w:val=""/>
+      <w:lvlJc w:val="left"/>
+      <w:pPr>
+        <w:ind w:left="720" w:hanging="360"/>
+      </w:pPr>
+      <w:rPr>
+        <w:rFonts w:ascii="Symbol" w:hAnsi="Symbol" w:hint="default"/>
+      </w:rPr>
+    </w:lvl>
+    <w:lvl w:ilvl="1" w:tplc="04130003" w:tentative="1">
+      <w:start w:val="1"/>
+      <w:numFmt w:val="bullet"/>
+      <w:lvlText w:val="o"/>
+      <w:lvlJc w:val="left"/>
+      <w:pPr>
+        <w:ind w:left="1440" w:hanging="360"/>
+      </w:pPr>
+      <w:rPr>
+        <w:rFonts w:ascii="Courier New" w:hAnsi="Courier New" w:cs="Courier New" w:hint="default"/>
+      </w:rPr>
+    </w:lvl>
+    <w:lvl w:ilvl="2" w:tplc="04130005" w:tentative="1">
+      <w:start w:val="1"/>
+      <w:numFmt w:val="bullet"/>
+      <w:lvlText w:val=""/>
+      <w:lvlJc w:val="left"/>
+      <w:pPr>
+        <w:ind w:left="2160" w:hanging="360"/>
+      </w:pPr>
+      <w:rPr>
+        <w:rFonts w:ascii="Wingdings" w:hAnsi="Wingdings" w:hint="default"/>
+      </w:rPr>
+    </w:lvl>
+    <w:lvl w:ilvl="3" w:tplc="04130001" w:tentative="1">
+      <w:start w:val="1"/>
+      <w:numFmt w:val="bullet"/>
+      <w:lvlText w:val=""/>
+      <w:lvlJc w:val="left"/>
+      <w:pPr>
+        <w:ind w:left="2880" w:hanging="360"/>
+      </w:pPr>
+      <w:rPr>
+        <w:rFonts w:ascii="Symbol" w:hAnsi="Symbol" w:hint="default"/>
+      </w:rPr>
+    </w:lvl>
+    <w:lvl w:ilvl="4" w:tplc="04130003" w:tentative="1">
+      <w:start w:val="1"/>
+      <w:numFmt w:val="bullet"/>
+      <w:lvlText w:val="o"/>
+      <w:lvlJc w:val="left"/>
+      <w:pPr>
+        <w:ind w:left="3600" w:hanging="360"/>
+      </w:pPr>
+      <w:rPr>
+        <w:rFonts w:ascii="Courier New" w:hAnsi="Courier New" w:cs="Courier New" w:hint="default"/>
+      </w:rPr>
+    </w:lvl>
+    <w:lvl w:ilvl="5" w:tplc="04130005" w:tentative="1">
+      <w:start w:val="1"/>
+      <w:numFmt w:val="bullet"/>
+      <w:lvlText w:val=""/>
+      <w:lvlJc w:val="left"/>
+      <w:pPr>
+        <w:ind w:left="4320" w:hanging="360"/>
+      </w:pPr>
+      <w:rPr>
+        <w:rFonts w:ascii="Wingdings" w:hAnsi="Wingdings" w:hint="default"/>
+      </w:rPr>
+    </w:lvl>
+    <w:lvl w:ilvl="6" w:tplc="04130001" w:tentative="1">
+      <w:start w:val="1"/>
+      <w:numFmt w:val="bullet"/>
+      <w:lvlText w:val=""/>
+      <w:lvlJc w:val="left"/>
+      <w:pPr>
+        <w:ind w:left="5040" w:hanging="360"/>
+      </w:pPr>
+      <w:rPr>
+        <w:rFonts w:ascii="Symbol" w:hAnsi="Symbol" w:hint="default"/>
+      </w:rPr>
+    </w:lvl>
+    <w:lvl w:ilvl="7" w:tplc="04130003" w:tentative="1">
+      <w:start w:val="1"/>
+      <w:numFmt w:val="bullet"/>
+      <w:lvlText w:val="o"/>
+      <w:lvlJc w:val="left"/>
+      <w:pPr>
+        <w:ind w:left="5760" w:hanging="360"/>
+      </w:pPr>
+      <w:rPr>
+        <w:rFonts w:ascii="Courier New" w:hAnsi="Courier New" w:cs="Courier New" w:hint="default"/>
+      </w:rPr>
+    </w:lvl>
+    <w:lvl w:ilvl="8" w:tplc="04130005" w:tentative="1">
+      <w:start w:val="1"/>
+      <w:numFmt w:val="bullet"/>
+      <w:lvlText w:val=""/>
+      <w:lvlJc w:val="left"/>
+      <w:pPr>
+        <w:ind w:left="6480" w:hanging="360"/>
+      </w:pPr>
+      <w:rPr>
+        <w:rFonts w:ascii="Wingdings" w:hAnsi="Wingdings" w:hint="default"/>
+      </w:rPr>
+    </w:lvl>
+  </w:abstractNum>
+  <w:abstractNum w:abstractNumId="1" w15:restartNumberingAfterBreak="0">
     <w:nsid w:val="620659AB"/>
     <w:multiLevelType w:val="hybridMultilevel"/>
     <w:tmpl w:val="D8BC3288"/>
@@ -1221,6 +1750,9 @@
     </w:lvl>
   </w:abstractNum>
   <w:num w:numId="1">
+    <w:abstractNumId w:val="1"/>
+  </w:num>
+  <w:num w:numId="2">
     <w:abstractNumId w:val="0"/>
   </w:num>
 </w:numbering>

</xml_diff>